<commit_message>
many more textures and add skybox to coop_01
</commit_message>
<xml_diff>
--- a/docs/Co-Op.docx
+++ b/docs/Co-Op.docx
@@ -102,13 +102,43 @@
         <w:rPr>
           <w:rFonts w:ascii="Arial" w:hAnsi="Arial" w:cs="Arial"/>
         </w:rPr>
-        <w:t>The limitations of the technology the Zombie-Ogre Alliance had invented to subjugate “stupid humanity” with zombies meant that it was required stupidest human ever was infected – so the zombie apocalypse had to begin in Florida</w:t>
-      </w:r>
-      <w:r>
-        <w:rPr>
-          <w:rFonts w:ascii="Arial" w:hAnsi="Arial" w:cs="Arial"/>
-        </w:rPr>
-        <w:t xml:space="preserve"> – and therefore you are first deployed there by the UN</w:t>
+        <w:t>The limitations of the technology the Zombie-Ogre Alliance had invented to subjugate “stupid humanity” with zombies meant that it was required</w:t>
+      </w:r>
+      <w:r>
+        <w:rPr>
+          <w:rFonts w:ascii="Arial" w:hAnsi="Arial" w:cs="Arial"/>
+        </w:rPr>
+        <w:t xml:space="preserve"> that patient zero of the zombie pandemic was the </w:t>
+      </w:r>
+      <w:r>
+        <w:rPr>
+          <w:rFonts w:ascii="Arial" w:hAnsi="Arial" w:cs="Arial"/>
+        </w:rPr>
+        <w:t>stupidest human ever</w:t>
+      </w:r>
+      <w:r>
+        <w:rPr>
+          <w:rFonts w:ascii="Arial" w:hAnsi="Arial" w:cs="Arial"/>
+        </w:rPr>
+        <w:t xml:space="preserve"> – s</w:t>
+      </w:r>
+      <w:r>
+        <w:rPr>
+          <w:rFonts w:ascii="Arial" w:hAnsi="Arial" w:cs="Arial"/>
+        </w:rPr>
+        <w:t>o the zombie apocalypse had to begin in Florida</w:t>
+      </w:r>
+      <w:r>
+        <w:rPr>
+          <w:rFonts w:ascii="Arial" w:hAnsi="Arial" w:cs="Arial"/>
+        </w:rPr>
+        <w:t>; therefore, as the area with the highest concentration of zombies,</w:t>
+      </w:r>
+      <w:r>
+        <w:rPr>
+          <w:rFonts w:ascii="Arial" w:hAnsi="Arial" w:cs="Arial"/>
+        </w:rPr>
+        <w:t xml:space="preserve"> you are first deployed there by the UN</w:t>
       </w:r>
       <w:r>
         <w:rPr>

</xml_diff>

<commit_message>
sort leaderboard scores. everything uses new text system
</commit_message>
<xml_diff>
--- a/docs/Co-Op.docx
+++ b/docs/Co-Op.docx
@@ -67,7 +67,19 @@
         <w:rPr>
           <w:rFonts w:ascii="Arial" w:hAnsi="Arial" w:cs="Arial"/>
         </w:rPr>
-        <w:t xml:space="preserve"> In any case, you are one of the Alpha Team – absolutely cracked warriors hired by the United Nations to obliterate the Zombie-Ogre Alliance’s invasion of Earth, triggered after NASA decided to drill into Europa to find signs of life. They succeeded (they only found weird looking fish though, which was to be expected, as, after all, Europa is barren on the surface and all the life lives in an undersea ocean), but they accidentally awoke the Dynamic Damaging Deuterium Dilithia Detectors (DDDDD) of the Zombie-Ogre Alliance, an alliance of Zombies and Ogres, as well as various other allied species with aims of gala</w:t>
+        <w:t xml:space="preserve"> In any case, you are one of the Alpha Team – absolutely cracked warriors hired by the United Nations to obliterate the Zombie-Ogre Alliance’s invasion of Earth, triggered after NASA decided to drill into Europa to find signs of life. They succeeded (they only found weird looking fish though, which was to be expected, as, after all, Europa is barren on the surface and all the life lives in an undersea ocean), but they accidentally awoke the Dynamic Damaging Deuterium Dilithia Detectors (DDDDD) of the Zombie-Ogre Alliance, an alliance of Zombies </w:t>
+      </w:r>
+      <w:r>
+        <w:rPr>
+          <w:rFonts w:ascii="Arial" w:hAnsi="Arial" w:cs="Arial"/>
+        </w:rPr>
+        <w:t xml:space="preserve">(and their brethren, the Zombies on Speed) </w:t>
+      </w:r>
+      <w:r>
+        <w:rPr>
+          <w:rFonts w:ascii="Arial" w:hAnsi="Arial" w:cs="Arial"/>
+        </w:rPr>
+        <w:t>and Ogres, as well as various other allied species with aims of gala</w:t>
       </w:r>
     </w:p>
     <w:p>
@@ -378,20 +390,20 @@
         <w:rPr>
           <w:rFonts w:ascii="Arial" w:hAnsi="Arial" w:cs="Arial"/>
         </w:rPr>
-        <w:t>picturesque London tower blocks!</w:t>
-      </w:r>
-      <w:r>
-        <w:rPr>
-          <w:rFonts w:ascii="Arial" w:hAnsi="Arial" w:cs="Arial"/>
-        </w:rPr>
-        <w:t xml:space="preserve"> Therefore, it’s your job to kill them. The miniboss for this level is a true British – A true </w:t>
+        <w:t xml:space="preserve">picturesque London tower </w:t>
       </w:r>
       <w:r>
         <w:rPr>
           <w:rFonts w:ascii="Arial" w:hAnsi="Arial" w:cs="Arial"/>
         </w:rPr>
         <w:lastRenderedPageBreak/>
-        <w:t xml:space="preserve">Brexit geezer, a 78 year old genetically modified super-woman holed up in the only place a true patriot, with undying loyalty to Rule Britannia, could hole themselves up in during a zombie apocalypse – an illustrious Greggs Extra, founded in 2038 after overwhelming demand </w:t>
+        <w:t>blocks!</w:t>
+      </w:r>
+      <w:r>
+        <w:rPr>
+          <w:rFonts w:ascii="Arial" w:hAnsi="Arial" w:cs="Arial"/>
+        </w:rPr>
+        <w:t xml:space="preserve"> Therefore, it’s your job to kill them. The miniboss for this level is a true British – A true Brexit geezer, a 78 year old genetically modified super-woman holed up in the only place a true patriot, with undying loyalty to Rule Britannia, could hole themselves up in during a zombie apocalypse – an illustrious Greggs Extra, founded in 2038 after overwhelming demand </w:t>
       </w:r>
       <w:r>
         <w:rPr>
@@ -803,7 +815,12 @@
       </w:r>
     </w:p>
     <w:sectPr>
-      <w:headerReference w:type="default" r:id="rId7"/>
+      <w:headerReference w:type="even" r:id="rId7"/>
+      <w:headerReference w:type="default" r:id="rId8"/>
+      <w:footerReference w:type="even" r:id="rId9"/>
+      <w:footerReference w:type="default" r:id="rId10"/>
+      <w:headerReference w:type="first" r:id="rId11"/>
+      <w:footerReference w:type="first" r:id="rId12"/>
       <w:pgSz w:w="11906" w:h="16838"/>
       <w:pgMar w:top="1440" w:right="1440" w:bottom="1440" w:left="1440" w:header="708" w:footer="708" w:gutter="0"/>
       <w:cols w:space="708"/>
@@ -838,6 +855,36 @@
 </w:endnotes>
 </file>
 
+<file path=word/footer1.xml><?xml version="1.0" encoding="utf-8"?>
+<w:ftr xmlns:wpc="http://schemas.microsoft.com/office/word/2010/wordprocessingCanvas" xmlns:cx="http://schemas.microsoft.com/office/drawing/2014/chartex" xmlns:cx1="http://schemas.microsoft.com/office/drawing/2015/9/8/chartex" xmlns:cx2="http://schemas.microsoft.com/office/drawing/2015/10/21/chartex" xmlns:cx3="http://schemas.microsoft.com/office/drawing/2016/5/9/chartex" xmlns:cx4="http://schemas.microsoft.com/office/drawing/2016/5/10/chartex" xmlns:cx5="http://schemas.microsoft.com/office/drawing/2016/5/11/chartex" xmlns:cx6="http://schemas.microsoft.com/office/drawing/2016/5/12/chartex" xmlns:cx7="http://schemas.microsoft.com/office/drawing/2016/5/13/chartex" xmlns:cx8="http://schemas.microsoft.com/office/drawing/2016/5/14/chartex" xmlns:mc="http://schemas.openxmlformats.org/markup-compatibility/2006" xmlns:aink="http://schemas.microsoft.com/office/drawing/2016/ink" xmlns:am3d="http://schemas.microsoft.com/office/drawing/2017/model3d" xmlns:o="urn:schemas-microsoft-com:office:office" xmlns:oel="http://schemas.microsoft.com/office/2019/extlst" xmlns:r="http://schemas.openxmlformats.org/officeDocument/2006/relationships" xmlns:m="http://schemas.openxmlformats.org/officeDocument/2006/math" xmlns:v="urn:schemas-microsoft-com:vml" xmlns:wp14="http://schemas.microsoft.com/office/word/2010/wordprocessingDrawing" xmlns:wp="http://schemas.openxmlformats.org/drawingml/2006/wordprocessingDrawing" xmlns:w10="urn:schemas-microsoft-com:office:word" xmlns:w="http://schemas.openxmlformats.org/wordprocessingml/2006/main" xmlns:w14="http://schemas.microsoft.com/office/word/2010/wordml" xmlns:w15="http://schemas.microsoft.com/office/word/2012/wordml" xmlns:w16cex="http://schemas.microsoft.com/office/word/2018/wordml/cex" xmlns:w16cid="http://schemas.microsoft.com/office/word/2016/wordml/cid" xmlns:w16="http://schemas.microsoft.com/office/word/2018/wordml" xmlns:w16sdtdh="http://schemas.microsoft.com/office/word/2020/wordml/sdtdatahash" xmlns:w16se="http://schemas.microsoft.com/office/word/2015/wordml/symex" xmlns:wpg="http://schemas.microsoft.com/office/word/2010/wordprocessingGroup" xmlns:wpi="http://schemas.microsoft.com/office/word/2010/wordprocessingInk" xmlns:wne="http://schemas.microsoft.com/office/word/2006/wordml" xmlns:wps="http://schemas.microsoft.com/office/word/2010/wordprocessingShape" mc:Ignorable="w14 w15 w16se w16cid w16 w16cex w16sdtdh wp14">
+  <w:p>
+    <w:pPr>
+      <w:pStyle w:val="Footer"/>
+    </w:pPr>
+  </w:p>
+</w:ftr>
+</file>
+
+<file path=word/footer2.xml><?xml version="1.0" encoding="utf-8"?>
+<w:ftr xmlns:wpc="http://schemas.microsoft.com/office/word/2010/wordprocessingCanvas" xmlns:cx="http://schemas.microsoft.com/office/drawing/2014/chartex" xmlns:cx1="http://schemas.microsoft.com/office/drawing/2015/9/8/chartex" xmlns:cx2="http://schemas.microsoft.com/office/drawing/2015/10/21/chartex" xmlns:cx3="http://schemas.microsoft.com/office/drawing/2016/5/9/chartex" xmlns:cx4="http://schemas.microsoft.com/office/drawing/2016/5/10/chartex" xmlns:cx5="http://schemas.microsoft.com/office/drawing/2016/5/11/chartex" xmlns:cx6="http://schemas.microsoft.com/office/drawing/2016/5/12/chartex" xmlns:cx7="http://schemas.microsoft.com/office/drawing/2016/5/13/chartex" xmlns:cx8="http://schemas.microsoft.com/office/drawing/2016/5/14/chartex" xmlns:mc="http://schemas.openxmlformats.org/markup-compatibility/2006" xmlns:aink="http://schemas.microsoft.com/office/drawing/2016/ink" xmlns:am3d="http://schemas.microsoft.com/office/drawing/2017/model3d" xmlns:o="urn:schemas-microsoft-com:office:office" xmlns:oel="http://schemas.microsoft.com/office/2019/extlst" xmlns:r="http://schemas.openxmlformats.org/officeDocument/2006/relationships" xmlns:m="http://schemas.openxmlformats.org/officeDocument/2006/math" xmlns:v="urn:schemas-microsoft-com:vml" xmlns:wp14="http://schemas.microsoft.com/office/word/2010/wordprocessingDrawing" xmlns:wp="http://schemas.openxmlformats.org/drawingml/2006/wordprocessingDrawing" xmlns:w10="urn:schemas-microsoft-com:office:word" xmlns:w="http://schemas.openxmlformats.org/wordprocessingml/2006/main" xmlns:w14="http://schemas.microsoft.com/office/word/2010/wordml" xmlns:w15="http://schemas.microsoft.com/office/word/2012/wordml" xmlns:w16cex="http://schemas.microsoft.com/office/word/2018/wordml/cex" xmlns:w16cid="http://schemas.microsoft.com/office/word/2016/wordml/cid" xmlns:w16="http://schemas.microsoft.com/office/word/2018/wordml" xmlns:w16sdtdh="http://schemas.microsoft.com/office/word/2020/wordml/sdtdatahash" xmlns:w16se="http://schemas.microsoft.com/office/word/2015/wordml/symex" xmlns:wpg="http://schemas.microsoft.com/office/word/2010/wordprocessingGroup" xmlns:wpi="http://schemas.microsoft.com/office/word/2010/wordprocessingInk" xmlns:wne="http://schemas.microsoft.com/office/word/2006/wordml" xmlns:wps="http://schemas.microsoft.com/office/word/2010/wordprocessingShape" mc:Ignorable="w14 w15 w16se w16cid w16 w16cex w16sdtdh wp14">
+  <w:p>
+    <w:pPr>
+      <w:pStyle w:val="Footer"/>
+    </w:pPr>
+  </w:p>
+</w:ftr>
+</file>
+
+<file path=word/footer3.xml><?xml version="1.0" encoding="utf-8"?>
+<w:ftr xmlns:wpc="http://schemas.microsoft.com/office/word/2010/wordprocessingCanvas" xmlns:cx="http://schemas.microsoft.com/office/drawing/2014/chartex" xmlns:cx1="http://schemas.microsoft.com/office/drawing/2015/9/8/chartex" xmlns:cx2="http://schemas.microsoft.com/office/drawing/2015/10/21/chartex" xmlns:cx3="http://schemas.microsoft.com/office/drawing/2016/5/9/chartex" xmlns:cx4="http://schemas.microsoft.com/office/drawing/2016/5/10/chartex" xmlns:cx5="http://schemas.microsoft.com/office/drawing/2016/5/11/chartex" xmlns:cx6="http://schemas.microsoft.com/office/drawing/2016/5/12/chartex" xmlns:cx7="http://schemas.microsoft.com/office/drawing/2016/5/13/chartex" xmlns:cx8="http://schemas.microsoft.com/office/drawing/2016/5/14/chartex" xmlns:mc="http://schemas.openxmlformats.org/markup-compatibility/2006" xmlns:aink="http://schemas.microsoft.com/office/drawing/2016/ink" xmlns:am3d="http://schemas.microsoft.com/office/drawing/2017/model3d" xmlns:o="urn:schemas-microsoft-com:office:office" xmlns:oel="http://schemas.microsoft.com/office/2019/extlst" xmlns:r="http://schemas.openxmlformats.org/officeDocument/2006/relationships" xmlns:m="http://schemas.openxmlformats.org/officeDocument/2006/math" xmlns:v="urn:schemas-microsoft-com:vml" xmlns:wp14="http://schemas.microsoft.com/office/word/2010/wordprocessingDrawing" xmlns:wp="http://schemas.openxmlformats.org/drawingml/2006/wordprocessingDrawing" xmlns:w10="urn:schemas-microsoft-com:office:word" xmlns:w="http://schemas.openxmlformats.org/wordprocessingml/2006/main" xmlns:w14="http://schemas.microsoft.com/office/word/2010/wordml" xmlns:w15="http://schemas.microsoft.com/office/word/2012/wordml" xmlns:w16cex="http://schemas.microsoft.com/office/word/2018/wordml/cex" xmlns:w16cid="http://schemas.microsoft.com/office/word/2016/wordml/cid" xmlns:w16="http://schemas.microsoft.com/office/word/2018/wordml" xmlns:w16sdtdh="http://schemas.microsoft.com/office/word/2020/wordml/sdtdatahash" xmlns:w16se="http://schemas.microsoft.com/office/word/2015/wordml/symex" xmlns:wpg="http://schemas.microsoft.com/office/word/2010/wordprocessingGroup" xmlns:wpi="http://schemas.microsoft.com/office/word/2010/wordprocessingInk" xmlns:wne="http://schemas.microsoft.com/office/word/2006/wordml" xmlns:wps="http://schemas.microsoft.com/office/word/2010/wordprocessingShape" mc:Ignorable="w14 w15 w16se w16cid w16 w16cex w16sdtdh wp14">
+  <w:p>
+    <w:pPr>
+      <w:pStyle w:val="Footer"/>
+    </w:pPr>
+  </w:p>
+</w:ftr>
+</file>
+
 <file path=word/footnotes.xml><?xml version="1.0" encoding="utf-8"?>
 <w:footnotes xmlns:wpc="http://schemas.microsoft.com/office/word/2010/wordprocessingCanvas" xmlns:cx="http://schemas.microsoft.com/office/drawing/2014/chartex" xmlns:cx1="http://schemas.microsoft.com/office/drawing/2015/9/8/chartex" xmlns:cx2="http://schemas.microsoft.com/office/drawing/2015/10/21/chartex" xmlns:cx3="http://schemas.microsoft.com/office/drawing/2016/5/9/chartex" xmlns:cx4="http://schemas.microsoft.com/office/drawing/2016/5/10/chartex" xmlns:cx5="http://schemas.microsoft.com/office/drawing/2016/5/11/chartex" xmlns:cx6="http://schemas.microsoft.com/office/drawing/2016/5/12/chartex" xmlns:cx7="http://schemas.microsoft.com/office/drawing/2016/5/13/chartex" xmlns:cx8="http://schemas.microsoft.com/office/drawing/2016/5/14/chartex" xmlns:mc="http://schemas.openxmlformats.org/markup-compatibility/2006" xmlns:aink="http://schemas.microsoft.com/office/drawing/2016/ink" xmlns:am3d="http://schemas.microsoft.com/office/drawing/2017/model3d" xmlns:o="urn:schemas-microsoft-com:office:office" xmlns:oel="http://schemas.microsoft.com/office/2019/extlst" xmlns:r="http://schemas.openxmlformats.org/officeDocument/2006/relationships" xmlns:m="http://schemas.openxmlformats.org/officeDocument/2006/math" xmlns:v="urn:schemas-microsoft-com:vml" xmlns:wp14="http://schemas.microsoft.com/office/word/2010/wordprocessingDrawing" xmlns:wp="http://schemas.openxmlformats.org/drawingml/2006/wordprocessingDrawing" xmlns:w10="urn:schemas-microsoft-com:office:word" xmlns:w="http://schemas.openxmlformats.org/wordprocessingml/2006/main" xmlns:w14="http://schemas.microsoft.com/office/word/2010/wordml" xmlns:w15="http://schemas.microsoft.com/office/word/2012/wordml" xmlns:w16cex="http://schemas.microsoft.com/office/word/2018/wordml/cex" xmlns:w16cid="http://schemas.microsoft.com/office/word/2016/wordml/cid" xmlns:w16="http://schemas.microsoft.com/office/word/2018/wordml" xmlns:w16sdtdh="http://schemas.microsoft.com/office/word/2020/wordml/sdtdatahash" xmlns:w16se="http://schemas.microsoft.com/office/word/2015/wordml/symex" xmlns:wpg="http://schemas.microsoft.com/office/word/2010/wordprocessingGroup" xmlns:wpi="http://schemas.microsoft.com/office/word/2010/wordprocessingInk" xmlns:wne="http://schemas.microsoft.com/office/word/2006/wordml" xmlns:wps="http://schemas.microsoft.com/office/word/2010/wordprocessingShape" mc:Ignorable="w14 w15 w16se w16cid w16 w16cex w16sdtdh wp14">
   <w:footnote w:type="separator" w:id="-1">
@@ -864,6 +911,16 @@
 </file>
 
 <file path=word/header1.xml><?xml version="1.0" encoding="utf-8"?>
+<w:hdr xmlns:wpc="http://schemas.microsoft.com/office/word/2010/wordprocessingCanvas" xmlns:cx="http://schemas.microsoft.com/office/drawing/2014/chartex" xmlns:cx1="http://schemas.microsoft.com/office/drawing/2015/9/8/chartex" xmlns:cx2="http://schemas.microsoft.com/office/drawing/2015/10/21/chartex" xmlns:cx3="http://schemas.microsoft.com/office/drawing/2016/5/9/chartex" xmlns:cx4="http://schemas.microsoft.com/office/drawing/2016/5/10/chartex" xmlns:cx5="http://schemas.microsoft.com/office/drawing/2016/5/11/chartex" xmlns:cx6="http://schemas.microsoft.com/office/drawing/2016/5/12/chartex" xmlns:cx7="http://schemas.microsoft.com/office/drawing/2016/5/13/chartex" xmlns:cx8="http://schemas.microsoft.com/office/drawing/2016/5/14/chartex" xmlns:mc="http://schemas.openxmlformats.org/markup-compatibility/2006" xmlns:aink="http://schemas.microsoft.com/office/drawing/2016/ink" xmlns:am3d="http://schemas.microsoft.com/office/drawing/2017/model3d" xmlns:o="urn:schemas-microsoft-com:office:office" xmlns:oel="http://schemas.microsoft.com/office/2019/extlst" xmlns:r="http://schemas.openxmlformats.org/officeDocument/2006/relationships" xmlns:m="http://schemas.openxmlformats.org/officeDocument/2006/math" xmlns:v="urn:schemas-microsoft-com:vml" xmlns:wp14="http://schemas.microsoft.com/office/word/2010/wordprocessingDrawing" xmlns:wp="http://schemas.openxmlformats.org/drawingml/2006/wordprocessingDrawing" xmlns:w10="urn:schemas-microsoft-com:office:word" xmlns:w="http://schemas.openxmlformats.org/wordprocessingml/2006/main" xmlns:w14="http://schemas.microsoft.com/office/word/2010/wordml" xmlns:w15="http://schemas.microsoft.com/office/word/2012/wordml" xmlns:w16cex="http://schemas.microsoft.com/office/word/2018/wordml/cex" xmlns:w16cid="http://schemas.microsoft.com/office/word/2016/wordml/cid" xmlns:w16="http://schemas.microsoft.com/office/word/2018/wordml" xmlns:w16sdtdh="http://schemas.microsoft.com/office/word/2020/wordml/sdtdatahash" xmlns:w16se="http://schemas.microsoft.com/office/word/2015/wordml/symex" xmlns:wpg="http://schemas.microsoft.com/office/word/2010/wordprocessingGroup" xmlns:wpi="http://schemas.microsoft.com/office/word/2010/wordprocessingInk" xmlns:wne="http://schemas.microsoft.com/office/word/2006/wordml" xmlns:wps="http://schemas.microsoft.com/office/word/2010/wordprocessingShape" mc:Ignorable="w14 w15 w16se w16cid w16 w16cex w16sdtdh wp14">
+  <w:p>
+    <w:pPr>
+      <w:pStyle w:val="Header"/>
+    </w:pPr>
+  </w:p>
+</w:hdr>
+</file>
+
+<file path=word/header2.xml><?xml version="1.0" encoding="utf-8"?>
 <w:hdr xmlns:wpc="http://schemas.microsoft.com/office/word/2010/wordprocessingCanvas" xmlns:cx="http://schemas.microsoft.com/office/drawing/2014/chartex" xmlns:cx1="http://schemas.microsoft.com/office/drawing/2015/9/8/chartex" xmlns:cx2="http://schemas.microsoft.com/office/drawing/2015/10/21/chartex" xmlns:cx3="http://schemas.microsoft.com/office/drawing/2016/5/9/chartex" xmlns:cx4="http://schemas.microsoft.com/office/drawing/2016/5/10/chartex" xmlns:cx5="http://schemas.microsoft.com/office/drawing/2016/5/11/chartex" xmlns:cx6="http://schemas.microsoft.com/office/drawing/2016/5/12/chartex" xmlns:cx7="http://schemas.microsoft.com/office/drawing/2016/5/13/chartex" xmlns:cx8="http://schemas.microsoft.com/office/drawing/2016/5/14/chartex" xmlns:mc="http://schemas.openxmlformats.org/markup-compatibility/2006" xmlns:aink="http://schemas.microsoft.com/office/drawing/2016/ink" xmlns:am3d="http://schemas.microsoft.com/office/drawing/2017/model3d" xmlns:o="urn:schemas-microsoft-com:office:office" xmlns:oel="http://schemas.microsoft.com/office/2019/extlst" xmlns:r="http://schemas.openxmlformats.org/officeDocument/2006/relationships" xmlns:m="http://schemas.openxmlformats.org/officeDocument/2006/math" xmlns:v="urn:schemas-microsoft-com:vml" xmlns:wp14="http://schemas.microsoft.com/office/word/2010/wordprocessingDrawing" xmlns:wp="http://schemas.openxmlformats.org/drawingml/2006/wordprocessingDrawing" xmlns:w10="urn:schemas-microsoft-com:office:word" xmlns:w="http://schemas.openxmlformats.org/wordprocessingml/2006/main" xmlns:w14="http://schemas.microsoft.com/office/word/2010/wordml" xmlns:w15="http://schemas.microsoft.com/office/word/2012/wordml" xmlns:w16cex="http://schemas.microsoft.com/office/word/2018/wordml/cex" xmlns:w16cid="http://schemas.microsoft.com/office/word/2016/wordml/cid" xmlns:w16="http://schemas.microsoft.com/office/word/2018/wordml" xmlns:w16sdtdh="http://schemas.microsoft.com/office/word/2020/wordml/sdtdatahash" xmlns:w16se="http://schemas.microsoft.com/office/word/2015/wordml/symex" xmlns:wpg="http://schemas.microsoft.com/office/word/2010/wordprocessingGroup" xmlns:wpi="http://schemas.microsoft.com/office/word/2010/wordprocessingInk" xmlns:wne="http://schemas.microsoft.com/office/word/2006/wordml" xmlns:wps="http://schemas.microsoft.com/office/word/2010/wordprocessingShape" mc:Ignorable="w14 w15 w16se w16cid w16 w16cex w16sdtdh wp14">
   <w:p>
     <w:pPr>
@@ -916,7 +973,7 @@
         <w:sz w:val="24"/>
         <w:szCs w:val="24"/>
       </w:rPr>
-      <w:t>February 1</w:t>
+      <w:t>March 1,</w:t>
     </w:r>
     <w:r>
       <w:rPr>
@@ -924,15 +981,7 @@
         <w:sz w:val="24"/>
         <w:szCs w:val="24"/>
       </w:rPr>
-      <w:t>6</w:t>
-    </w:r>
-    <w:r>
-      <w:rPr>
-        <w:rFonts w:ascii="Arial" w:hAnsi="Arial" w:cs="Arial"/>
-        <w:sz w:val="24"/>
-        <w:szCs w:val="24"/>
-      </w:rPr>
-      <w:t>, 2024</w:t>
+      <w:t xml:space="preserve"> 2024</w:t>
     </w:r>
     <w:r>
       <w:rPr>
@@ -957,6 +1006,14 @@
         <w:sz w:val="24"/>
         <w:szCs w:val="24"/>
       </w:rPr>
+      <w:t>.2</w:t>
+    </w:r>
+    <w:r>
+      <w:rPr>
+        <w:rFonts w:ascii="Arial" w:hAnsi="Arial" w:cs="Arial"/>
+        <w:sz w:val="24"/>
+        <w:szCs w:val="24"/>
+      </w:rPr>
       <w:t xml:space="preserve"> (Draft </w:t>
     </w:r>
     <w:r>
@@ -973,8 +1030,26 @@
         <w:sz w:val="24"/>
         <w:szCs w:val="24"/>
       </w:rPr>
+      <w:t>.2</w:t>
+    </w:r>
+    <w:r>
+      <w:rPr>
+        <w:rFonts w:ascii="Arial" w:hAnsi="Arial" w:cs="Arial"/>
+        <w:sz w:val="24"/>
+        <w:szCs w:val="24"/>
+      </w:rPr>
       <w:t>)</w:t>
     </w:r>
+  </w:p>
+</w:hdr>
+</file>
+
+<file path=word/header3.xml><?xml version="1.0" encoding="utf-8"?>
+<w:hdr xmlns:wpc="http://schemas.microsoft.com/office/word/2010/wordprocessingCanvas" xmlns:cx="http://schemas.microsoft.com/office/drawing/2014/chartex" xmlns:cx1="http://schemas.microsoft.com/office/drawing/2015/9/8/chartex" xmlns:cx2="http://schemas.microsoft.com/office/drawing/2015/10/21/chartex" xmlns:cx3="http://schemas.microsoft.com/office/drawing/2016/5/9/chartex" xmlns:cx4="http://schemas.microsoft.com/office/drawing/2016/5/10/chartex" xmlns:cx5="http://schemas.microsoft.com/office/drawing/2016/5/11/chartex" xmlns:cx6="http://schemas.microsoft.com/office/drawing/2016/5/12/chartex" xmlns:cx7="http://schemas.microsoft.com/office/drawing/2016/5/13/chartex" xmlns:cx8="http://schemas.microsoft.com/office/drawing/2016/5/14/chartex" xmlns:mc="http://schemas.openxmlformats.org/markup-compatibility/2006" xmlns:aink="http://schemas.microsoft.com/office/drawing/2016/ink" xmlns:am3d="http://schemas.microsoft.com/office/drawing/2017/model3d" xmlns:o="urn:schemas-microsoft-com:office:office" xmlns:oel="http://schemas.microsoft.com/office/2019/extlst" xmlns:r="http://schemas.openxmlformats.org/officeDocument/2006/relationships" xmlns:m="http://schemas.openxmlformats.org/officeDocument/2006/math" xmlns:v="urn:schemas-microsoft-com:vml" xmlns:wp14="http://schemas.microsoft.com/office/word/2010/wordprocessingDrawing" xmlns:wp="http://schemas.openxmlformats.org/drawingml/2006/wordprocessingDrawing" xmlns:w10="urn:schemas-microsoft-com:office:word" xmlns:w="http://schemas.openxmlformats.org/wordprocessingml/2006/main" xmlns:w14="http://schemas.microsoft.com/office/word/2010/wordml" xmlns:w15="http://schemas.microsoft.com/office/word/2012/wordml" xmlns:w16cex="http://schemas.microsoft.com/office/word/2018/wordml/cex" xmlns:w16cid="http://schemas.microsoft.com/office/word/2016/wordml/cid" xmlns:w16="http://schemas.microsoft.com/office/word/2018/wordml" xmlns:w16sdtdh="http://schemas.microsoft.com/office/word/2020/wordml/sdtdatahash" xmlns:w16se="http://schemas.microsoft.com/office/word/2015/wordml/symex" xmlns:wpg="http://schemas.microsoft.com/office/word/2010/wordprocessingGroup" xmlns:wpi="http://schemas.microsoft.com/office/word/2010/wordprocessingInk" xmlns:wne="http://schemas.microsoft.com/office/word/2006/wordml" xmlns:wps="http://schemas.microsoft.com/office/word/2010/wordprocessingShape" mc:Ignorable="w14 w15 w16se w16cid w16 w16cex w16sdtdh wp14">
+  <w:p>
+    <w:pPr>
+      <w:pStyle w:val="Header"/>
+    </w:pPr>
   </w:p>
 </w:hdr>
 </file>

</xml_diff>